<commit_message>
Normal Commit with xml
</commit_message>
<xml_diff>
--- a/FontClassification/Character1.docx
+++ b/FontClassification/Character1.docx
@@ -346,8 +346,6 @@
             </w:r>
           </w:p>
         </w:tc>
-        <w:bookmarkStart w:id="0" w:name="_GoBack"/>
-        <w:bookmarkEnd w:id="0"/>
       </w:tr>
       <w:tr>
         <w:trPr>
@@ -1014,10 +1012,1316 @@
           </w:p>
         </w:tc>
       </w:tr>
+      <w:tr>
+        <w:trPr>
+          <w:trHeight w:val="1885"/>
+        </w:trPr>
+        <w:tc>
+          <w:tcPr>
+            <w:tcW w:w="3455" w:type="dxa"/>
+            <w:vAlign w:val="center"/>
+          </w:tcPr>
+          <w:p>
+            <w:pPr>
+              <w:jc w:val="center"/>
+              <w:rPr>
+                <w:rFonts w:ascii="4u-Nadeesha" w:hAnsi="4u-Nadeesha"/>
+                <w:sz w:val="180"/>
+                <w:szCs w:val="180"/>
+              </w:rPr>
+            </w:pPr>
+            <w:proofErr w:type="spellStart"/>
+            <w:r>
+              <w:rPr>
+                <w:rFonts w:ascii="4u-Nadeesha" w:hAnsi="4u-Nadeesha"/>
+                <w:sz w:val="180"/>
+                <w:szCs w:val="180"/>
+              </w:rPr>
+              <w:t>i</w:t>
+            </w:r>
+            <w:proofErr w:type="spellEnd"/>
+          </w:p>
+        </w:tc>
+        <w:tc>
+          <w:tcPr>
+            <w:tcW w:w="3456" w:type="dxa"/>
+            <w:vAlign w:val="center"/>
+          </w:tcPr>
+          <w:p>
+            <w:pPr>
+              <w:jc w:val="center"/>
+              <w:rPr>
+                <w:rFonts w:ascii="4u-Nilakshi" w:hAnsi="4u-Nilakshi"/>
+                <w:sz w:val="180"/>
+                <w:szCs w:val="180"/>
+              </w:rPr>
+            </w:pPr>
+            <w:proofErr w:type="spellStart"/>
+            <w:r>
+              <w:rPr>
+                <w:rFonts w:ascii="4u-Nilakshi" w:hAnsi="4u-Nilakshi"/>
+                <w:sz w:val="180"/>
+                <w:szCs w:val="180"/>
+              </w:rPr>
+              <w:t>i</w:t>
+            </w:r>
+            <w:proofErr w:type="spellEnd"/>
+          </w:p>
+        </w:tc>
+        <w:tc>
+          <w:tcPr>
+            <w:tcW w:w="3456" w:type="dxa"/>
+            <w:vAlign w:val="center"/>
+          </w:tcPr>
+          <w:p>
+            <w:pPr>
+              <w:jc w:val="center"/>
+              <w:rPr>
+                <w:rFonts w:ascii="4u-Rajantha" w:hAnsi="4u-Rajantha"/>
+                <w:sz w:val="180"/>
+                <w:szCs w:val="180"/>
+              </w:rPr>
+            </w:pPr>
+            <w:proofErr w:type="spellStart"/>
+            <w:r>
+              <w:rPr>
+                <w:rFonts w:ascii="4u-Rajantha" w:hAnsi="4u-Rajantha"/>
+                <w:sz w:val="180"/>
+                <w:szCs w:val="180"/>
+              </w:rPr>
+              <w:t>i</w:t>
+            </w:r>
+            <w:proofErr w:type="spellEnd"/>
+          </w:p>
+        </w:tc>
+      </w:tr>
+      <w:tr>
+        <w:trPr>
+          <w:trHeight w:val="1885"/>
+        </w:trPr>
+        <w:tc>
+          <w:tcPr>
+            <w:tcW w:w="3455" w:type="dxa"/>
+            <w:vAlign w:val="center"/>
+          </w:tcPr>
+          <w:p>
+            <w:pPr>
+              <w:jc w:val="center"/>
+              <w:rPr>
+                <w:rFonts w:ascii="4u-Ranee" w:hAnsi="4u-Ranee"/>
+                <w:sz w:val="180"/>
+                <w:szCs w:val="180"/>
+              </w:rPr>
+            </w:pPr>
+            <w:proofErr w:type="spellStart"/>
+            <w:r>
+              <w:rPr>
+                <w:rFonts w:ascii="4u-Ranee" w:hAnsi="4u-Ranee"/>
+                <w:sz w:val="180"/>
+                <w:szCs w:val="180"/>
+              </w:rPr>
+              <w:t>i</w:t>
+            </w:r>
+            <w:proofErr w:type="spellEnd"/>
+          </w:p>
+        </w:tc>
+        <w:tc>
+          <w:tcPr>
+            <w:tcW w:w="3456" w:type="dxa"/>
+            <w:vAlign w:val="center"/>
+          </w:tcPr>
+          <w:p>
+            <w:pPr>
+              <w:jc w:val="center"/>
+              <w:rPr>
+                <w:rFonts w:ascii="4u-Ridhma." w:hAnsi="4u-Ridhma."/>
+                <w:sz w:val="180"/>
+                <w:szCs w:val="180"/>
+              </w:rPr>
+            </w:pPr>
+            <w:proofErr w:type="spellStart"/>
+            <w:r>
+              <w:rPr>
+                <w:rFonts w:ascii="4u-Ridhma." w:hAnsi="4u-Ridhma."/>
+                <w:sz w:val="180"/>
+                <w:szCs w:val="180"/>
+              </w:rPr>
+              <w:t>i</w:t>
+            </w:r>
+            <w:proofErr w:type="spellEnd"/>
+          </w:p>
+        </w:tc>
+        <w:tc>
+          <w:tcPr>
+            <w:tcW w:w="3456" w:type="dxa"/>
+            <w:vAlign w:val="center"/>
+          </w:tcPr>
+          <w:p>
+            <w:pPr>
+              <w:jc w:val="center"/>
+              <w:rPr>
+                <w:rFonts w:ascii="4u-Samantha" w:hAnsi="4u-Samantha"/>
+                <w:sz w:val="180"/>
+                <w:szCs w:val="180"/>
+              </w:rPr>
+            </w:pPr>
+            <w:proofErr w:type="spellStart"/>
+            <w:r>
+              <w:rPr>
+                <w:rFonts w:ascii="4u-Samantha" w:hAnsi="4u-Samantha"/>
+                <w:sz w:val="180"/>
+                <w:szCs w:val="180"/>
+              </w:rPr>
+              <w:t>i</w:t>
+            </w:r>
+            <w:proofErr w:type="spellEnd"/>
+          </w:p>
+        </w:tc>
+      </w:tr>
+      <w:tr>
+        <w:trPr>
+          <w:trHeight w:val="1885"/>
+        </w:trPr>
+        <w:tc>
+          <w:tcPr>
+            <w:tcW w:w="3455" w:type="dxa"/>
+            <w:vAlign w:val="center"/>
+          </w:tcPr>
+          <w:p>
+            <w:pPr>
+              <w:jc w:val="center"/>
+              <w:rPr>
+                <w:rFonts w:ascii="A Manel X" w:hAnsi="A Manel X"/>
+                <w:sz w:val="180"/>
+                <w:szCs w:val="180"/>
+              </w:rPr>
+            </w:pPr>
+            <w:proofErr w:type="spellStart"/>
+            <w:r>
+              <w:rPr>
+                <w:rFonts w:ascii="A Manel X" w:hAnsi="A Manel X"/>
+                <w:sz w:val="180"/>
+                <w:szCs w:val="180"/>
+              </w:rPr>
+              <w:t>i</w:t>
+            </w:r>
+            <w:proofErr w:type="spellEnd"/>
+          </w:p>
+        </w:tc>
+        <w:tc>
+          <w:tcPr>
+            <w:tcW w:w="3456" w:type="dxa"/>
+            <w:vAlign w:val="center"/>
+          </w:tcPr>
+          <w:p>
+            <w:pPr>
+              <w:jc w:val="center"/>
+              <w:rPr>
+                <w:rFonts w:ascii="A Saman" w:hAnsi="A Saman"/>
+                <w:sz w:val="180"/>
+                <w:szCs w:val="180"/>
+              </w:rPr>
+            </w:pPr>
+            <w:proofErr w:type="spellStart"/>
+            <w:r>
+              <w:rPr>
+                <w:rFonts w:ascii="A Saman" w:hAnsi="A Saman"/>
+                <w:sz w:val="180"/>
+                <w:szCs w:val="180"/>
+              </w:rPr>
+              <w:t>i</w:t>
+            </w:r>
+            <w:proofErr w:type="spellEnd"/>
+          </w:p>
+        </w:tc>
+        <w:tc>
+          <w:tcPr>
+            <w:tcW w:w="3456" w:type="dxa"/>
+            <w:vAlign w:val="center"/>
+          </w:tcPr>
+          <w:p>
+            <w:pPr>
+              <w:jc w:val="center"/>
+              <w:rPr>
+                <w:rFonts w:ascii="A12Yasarath" w:hAnsi="A12Yasarath"/>
+                <w:sz w:val="180"/>
+                <w:szCs w:val="180"/>
+              </w:rPr>
+            </w:pPr>
+            <w:proofErr w:type="spellStart"/>
+            <w:r>
+              <w:rPr>
+                <w:rFonts w:ascii="A12Yasarath" w:hAnsi="A12Yasarath"/>
+                <w:sz w:val="180"/>
+                <w:szCs w:val="180"/>
+              </w:rPr>
+              <w:t>i</w:t>
+            </w:r>
+            <w:proofErr w:type="spellEnd"/>
+          </w:p>
+        </w:tc>
+      </w:tr>
+      <w:tr>
+        <w:trPr>
+          <w:trHeight w:val="1885"/>
+        </w:trPr>
+        <w:tc>
+          <w:tcPr>
+            <w:tcW w:w="3455" w:type="dxa"/>
+            <w:vAlign w:val="center"/>
+          </w:tcPr>
+          <w:p>
+            <w:pPr>
+              <w:jc w:val="center"/>
+              <w:rPr>
+                <w:rFonts w:ascii="AA-Anurada" w:hAnsi="AA-Anurada"/>
+                <w:sz w:val="180"/>
+                <w:szCs w:val="180"/>
+              </w:rPr>
+            </w:pPr>
+            <w:proofErr w:type="spellStart"/>
+            <w:r>
+              <w:rPr>
+                <w:rFonts w:ascii="AA-Anurada" w:hAnsi="AA-Anurada"/>
+                <w:sz w:val="180"/>
+                <w:szCs w:val="180"/>
+              </w:rPr>
+              <w:t>i</w:t>
+            </w:r>
+            <w:proofErr w:type="spellEnd"/>
+          </w:p>
+        </w:tc>
+        <w:tc>
+          <w:tcPr>
+            <w:tcW w:w="3456" w:type="dxa"/>
+            <w:vAlign w:val="center"/>
+          </w:tcPr>
+          <w:p>
+            <w:pPr>
+              <w:jc w:val="center"/>
+              <w:rPr>
+                <w:rFonts w:ascii="AA-Ridhma." w:hAnsi="AA-Ridhma."/>
+                <w:sz w:val="180"/>
+                <w:szCs w:val="180"/>
+              </w:rPr>
+            </w:pPr>
+            <w:proofErr w:type="spellStart"/>
+            <w:r>
+              <w:rPr>
+                <w:rFonts w:ascii="AA-Ridhma." w:hAnsi="AA-Ridhma."/>
+                <w:sz w:val="180"/>
+                <w:szCs w:val="180"/>
+              </w:rPr>
+              <w:t>i</w:t>
+            </w:r>
+            <w:proofErr w:type="spellEnd"/>
+          </w:p>
+        </w:tc>
+        <w:tc>
+          <w:tcPr>
+            <w:tcW w:w="3456" w:type="dxa"/>
+            <w:vAlign w:val="center"/>
+          </w:tcPr>
+          <w:p>
+            <w:pPr>
+              <w:jc w:val="center"/>
+              <w:rPr>
+                <w:rFonts w:ascii="AHAshirwada" w:hAnsi="AHAshirwada"/>
+                <w:sz w:val="180"/>
+                <w:szCs w:val="180"/>
+              </w:rPr>
+            </w:pPr>
+            <w:r>
+              <w:rPr>
+                <w:rFonts w:ascii="AHAshirwada" w:hAnsi="AHAshirwada"/>
+                <w:sz w:val="180"/>
+                <w:szCs w:val="180"/>
+              </w:rPr>
+              <w:t></w:t>
+            </w:r>
+          </w:p>
+        </w:tc>
+      </w:tr>
+      <w:tr>
+        <w:trPr>
+          <w:trHeight w:val="1885"/>
+        </w:trPr>
+        <w:tc>
+          <w:tcPr>
+            <w:tcW w:w="3455" w:type="dxa"/>
+            <w:vAlign w:val="center"/>
+          </w:tcPr>
+          <w:p>
+            <w:pPr>
+              <w:jc w:val="center"/>
+              <w:rPr>
+                <w:rFonts w:ascii="AHBanti" w:hAnsi="AHBanti"/>
+                <w:sz w:val="180"/>
+                <w:szCs w:val="180"/>
+              </w:rPr>
+            </w:pPr>
+            <w:r>
+              <w:rPr>
+                <w:rFonts w:ascii="AHBanti" w:hAnsi="AHBanti"/>
+                <w:sz w:val="180"/>
+                <w:szCs w:val="180"/>
+              </w:rPr>
+              <w:lastRenderedPageBreak/>
+              <w:t></w:t>
+            </w:r>
+          </w:p>
+        </w:tc>
+        <w:tc>
+          <w:tcPr>
+            <w:tcW w:w="3456" w:type="dxa"/>
+            <w:vAlign w:val="center"/>
+          </w:tcPr>
+          <w:p>
+            <w:pPr>
+              <w:jc w:val="center"/>
+              <w:rPr>
+                <w:rFonts w:ascii="AHFox" w:hAnsi="AHFox"/>
+                <w:sz w:val="180"/>
+                <w:szCs w:val="180"/>
+              </w:rPr>
+            </w:pPr>
+            <w:r>
+              <w:rPr>
+                <w:rFonts w:ascii="AHFox" w:hAnsi="AHFox"/>
+                <w:sz w:val="180"/>
+                <w:szCs w:val="180"/>
+              </w:rPr>
+              <w:t></w:t>
+            </w:r>
+          </w:p>
+        </w:tc>
+        <w:tc>
+          <w:tcPr>
+            <w:tcW w:w="3456" w:type="dxa"/>
+            <w:vAlign w:val="center"/>
+          </w:tcPr>
+          <w:p>
+            <w:pPr>
+              <w:jc w:val="center"/>
+              <w:rPr>
+                <w:rFonts w:ascii="AHGanga" w:hAnsi="AHGanga"/>
+                <w:sz w:val="180"/>
+                <w:szCs w:val="180"/>
+              </w:rPr>
+            </w:pPr>
+            <w:r>
+              <w:rPr>
+                <w:rFonts w:ascii="AHGanga" w:hAnsi="AHGanga"/>
+                <w:sz w:val="180"/>
+                <w:szCs w:val="180"/>
+              </w:rPr>
+              <w:t></w:t>
+            </w:r>
+          </w:p>
+        </w:tc>
+      </w:tr>
+      <w:tr>
+        <w:trPr>
+          <w:trHeight w:val="1885"/>
+        </w:trPr>
+        <w:tc>
+          <w:tcPr>
+            <w:tcW w:w="3455" w:type="dxa"/>
+            <w:vAlign w:val="center"/>
+          </w:tcPr>
+          <w:p>
+            <w:pPr>
+              <w:jc w:val="center"/>
+              <w:rPr>
+                <w:rFonts w:ascii="AHHiru" w:hAnsi="AHHiru"/>
+                <w:sz w:val="180"/>
+                <w:szCs w:val="180"/>
+              </w:rPr>
+            </w:pPr>
+            <w:r>
+              <w:rPr>
+                <w:rFonts w:ascii="AHHiru" w:hAnsi="AHHiru"/>
+                <w:sz w:val="180"/>
+                <w:szCs w:val="180"/>
+              </w:rPr>
+              <w:t></w:t>
+            </w:r>
+          </w:p>
+        </w:tc>
+        <w:tc>
+          <w:tcPr>
+            <w:tcW w:w="3456" w:type="dxa"/>
+            <w:vAlign w:val="center"/>
+          </w:tcPr>
+          <w:p>
+            <w:pPr>
+              <w:jc w:val="center"/>
+              <w:rPr>
+                <w:rFonts w:ascii="AHKalani" w:hAnsi="AHKalani"/>
+                <w:sz w:val="180"/>
+                <w:szCs w:val="180"/>
+              </w:rPr>
+            </w:pPr>
+            <w:r>
+              <w:rPr>
+                <w:rFonts w:ascii="AHKalani" w:hAnsi="AHKalani"/>
+                <w:sz w:val="180"/>
+                <w:szCs w:val="180"/>
+              </w:rPr>
+              <w:t></w:t>
+            </w:r>
+          </w:p>
+        </w:tc>
+        <w:tc>
+          <w:tcPr>
+            <w:tcW w:w="3456" w:type="dxa"/>
+            <w:vAlign w:val="center"/>
+          </w:tcPr>
+          <w:p>
+            <w:pPr>
+              <w:jc w:val="center"/>
+              <w:rPr>
+                <w:rFonts w:ascii="AHRanjana" w:hAnsi="AHRanjana"/>
+                <w:sz w:val="180"/>
+                <w:szCs w:val="180"/>
+              </w:rPr>
+            </w:pPr>
+            <w:r>
+              <w:rPr>
+                <w:rFonts w:ascii="AHRanjana" w:hAnsi="AHRanjana"/>
+                <w:sz w:val="180"/>
+                <w:szCs w:val="180"/>
+              </w:rPr>
+              <w:t></w:t>
+            </w:r>
+          </w:p>
+        </w:tc>
+      </w:tr>
+      <w:tr>
+        <w:trPr>
+          <w:trHeight w:val="1885"/>
+        </w:trPr>
+        <w:tc>
+          <w:tcPr>
+            <w:tcW w:w="3455" w:type="dxa"/>
+            <w:vAlign w:val="center"/>
+          </w:tcPr>
+          <w:p>
+            <w:pPr>
+              <w:jc w:val="center"/>
+              <w:rPr>
+                <w:rFonts w:ascii="AHSuba" w:hAnsi="AHSuba"/>
+                <w:sz w:val="180"/>
+                <w:szCs w:val="180"/>
+              </w:rPr>
+            </w:pPr>
+            <w:r>
+              <w:rPr>
+                <w:rFonts w:ascii="AHSuba" w:hAnsi="AHSuba"/>
+                <w:sz w:val="180"/>
+                <w:szCs w:val="180"/>
+              </w:rPr>
+              <w:t></w:t>
+            </w:r>
+          </w:p>
+        </w:tc>
+        <w:tc>
+          <w:tcPr>
+            <w:tcW w:w="3456" w:type="dxa"/>
+            <w:vAlign w:val="center"/>
+          </w:tcPr>
+          <w:p>
+            <w:pPr>
+              <w:jc w:val="center"/>
+              <w:rPr>
+                <w:rFonts w:ascii="Ajith  New  S" w:hAnsi="Ajith  New  S"/>
+                <w:sz w:val="180"/>
+                <w:szCs w:val="180"/>
+              </w:rPr>
+            </w:pPr>
+            <w:r>
+              <w:rPr>
+                <w:rFonts w:ascii="Ajith  New  S" w:hAnsi="Ajith  New  S"/>
+                <w:sz w:val="180"/>
+                <w:szCs w:val="180"/>
+              </w:rPr>
+              <w:t>i</w:t>
+            </w:r>
+          </w:p>
+        </w:tc>
+        <w:tc>
+          <w:tcPr>
+            <w:tcW w:w="3456" w:type="dxa"/>
+            <w:vAlign w:val="center"/>
+          </w:tcPr>
+          <w:p>
+            <w:pPr>
+              <w:jc w:val="center"/>
+              <w:rPr>
+                <w:rFonts w:ascii="Aluthge" w:hAnsi="Aluthge"/>
+                <w:sz w:val="180"/>
+                <w:szCs w:val="180"/>
+              </w:rPr>
+            </w:pPr>
+            <w:r>
+              <w:rPr>
+                <w:rFonts w:ascii="Aluthge" w:hAnsi="Aluthge"/>
+                <w:sz w:val="180"/>
+                <w:szCs w:val="180"/>
+              </w:rPr>
+              <w:t>i</w:t>
+            </w:r>
+          </w:p>
+        </w:tc>
+      </w:tr>
+      <w:tr>
+        <w:trPr>
+          <w:trHeight w:val="1885"/>
+        </w:trPr>
+        <w:tc>
+          <w:tcPr>
+            <w:tcW w:w="3455" w:type="dxa"/>
+            <w:vAlign w:val="center"/>
+          </w:tcPr>
+          <w:p>
+            <w:pPr>
+              <w:jc w:val="center"/>
+              <w:rPr>
+                <w:rFonts w:ascii="Amarabandu" w:hAnsi="Amarabandu"/>
+                <w:sz w:val="180"/>
+                <w:szCs w:val="180"/>
+              </w:rPr>
+            </w:pPr>
+            <w:proofErr w:type="spellStart"/>
+            <w:r>
+              <w:rPr>
+                <w:rFonts w:ascii="Amarabandu" w:hAnsi="Amarabandu"/>
+                <w:sz w:val="180"/>
+                <w:szCs w:val="180"/>
+              </w:rPr>
+              <w:t>i</w:t>
+            </w:r>
+            <w:proofErr w:type="spellEnd"/>
+          </w:p>
+        </w:tc>
+        <w:tc>
+          <w:tcPr>
+            <w:tcW w:w="3456" w:type="dxa"/>
+            <w:vAlign w:val="center"/>
+          </w:tcPr>
+          <w:p>
+            <w:pPr>
+              <w:jc w:val="center"/>
+              <w:rPr>
+                <w:rFonts w:ascii="AMILA" w:hAnsi="AMILA"/>
+                <w:sz w:val="180"/>
+                <w:szCs w:val="180"/>
+              </w:rPr>
+            </w:pPr>
+            <w:proofErr w:type="spellStart"/>
+            <w:r>
+              <w:rPr>
+                <w:rFonts w:ascii="AMILA" w:hAnsi="AMILA"/>
+                <w:sz w:val="180"/>
+                <w:szCs w:val="180"/>
+              </w:rPr>
+              <w:t>i</w:t>
+            </w:r>
+            <w:proofErr w:type="spellEnd"/>
+          </w:p>
+        </w:tc>
+        <w:tc>
+          <w:tcPr>
+            <w:tcW w:w="3456" w:type="dxa"/>
+            <w:vAlign w:val="center"/>
+          </w:tcPr>
+          <w:p>
+            <w:pPr>
+              <w:jc w:val="center"/>
+              <w:rPr>
+                <w:rFonts w:ascii="amsHiru" w:hAnsi="amsHiru"/>
+                <w:sz w:val="180"/>
+                <w:szCs w:val="180"/>
+              </w:rPr>
+            </w:pPr>
+            <w:proofErr w:type="spellStart"/>
+            <w:r>
+              <w:rPr>
+                <w:rFonts w:ascii="amsHiru" w:hAnsi="amsHiru"/>
+                <w:sz w:val="180"/>
+                <w:szCs w:val="180"/>
+              </w:rPr>
+              <w:t>i</w:t>
+            </w:r>
+            <w:proofErr w:type="spellEnd"/>
+          </w:p>
+        </w:tc>
+      </w:tr>
+      <w:tr>
+        <w:trPr>
+          <w:trHeight w:val="1885"/>
+        </w:trPr>
+        <w:tc>
+          <w:tcPr>
+            <w:tcW w:w="3455" w:type="dxa"/>
+            <w:vAlign w:val="center"/>
+          </w:tcPr>
+          <w:p>
+            <w:pPr>
+              <w:jc w:val="center"/>
+              <w:rPr>
+                <w:rFonts w:ascii="amsPanhinda" w:hAnsi="amsPanhinda"/>
+                <w:sz w:val="180"/>
+                <w:szCs w:val="180"/>
+              </w:rPr>
+            </w:pPr>
+            <w:proofErr w:type="spellStart"/>
+            <w:r>
+              <w:rPr>
+                <w:rFonts w:ascii="amsPanhinda" w:hAnsi="amsPanhinda"/>
+                <w:sz w:val="180"/>
+                <w:szCs w:val="180"/>
+              </w:rPr>
+              <w:t>i</w:t>
+            </w:r>
+            <w:proofErr w:type="spellEnd"/>
+          </w:p>
+        </w:tc>
+        <w:tc>
+          <w:tcPr>
+            <w:tcW w:w="3456" w:type="dxa"/>
+            <w:vAlign w:val="center"/>
+          </w:tcPr>
+          <w:p>
+            <w:pPr>
+              <w:jc w:val="center"/>
+              <w:rPr>
+                <w:rFonts w:ascii="amsSanduni" w:hAnsi="amsSanduni"/>
+                <w:sz w:val="180"/>
+                <w:szCs w:val="180"/>
+              </w:rPr>
+            </w:pPr>
+            <w:proofErr w:type="spellStart"/>
+            <w:r>
+              <w:rPr>
+                <w:rFonts w:ascii="amsSanduni" w:hAnsi="amsSanduni"/>
+                <w:sz w:val="180"/>
+                <w:szCs w:val="180"/>
+              </w:rPr>
+              <w:t>i</w:t>
+            </w:r>
+            <w:proofErr w:type="spellEnd"/>
+          </w:p>
+        </w:tc>
+        <w:tc>
+          <w:tcPr>
+            <w:tcW w:w="3456" w:type="dxa"/>
+            <w:vAlign w:val="center"/>
+          </w:tcPr>
+          <w:p>
+            <w:pPr>
+              <w:jc w:val="center"/>
+              <w:rPr>
+                <w:rFonts w:ascii="amsSevana" w:hAnsi="amsSevana"/>
+                <w:sz w:val="180"/>
+                <w:szCs w:val="180"/>
+              </w:rPr>
+            </w:pPr>
+            <w:proofErr w:type="spellStart"/>
+            <w:r>
+              <w:rPr>
+                <w:rFonts w:ascii="amsSevana" w:hAnsi="amsSevana"/>
+                <w:sz w:val="180"/>
+                <w:szCs w:val="180"/>
+              </w:rPr>
+              <w:t>i</w:t>
+            </w:r>
+            <w:proofErr w:type="spellEnd"/>
+          </w:p>
+        </w:tc>
+      </w:tr>
+      <w:tr>
+        <w:trPr>
+          <w:trHeight w:val="1885"/>
+        </w:trPr>
+        <w:tc>
+          <w:tcPr>
+            <w:tcW w:w="3455" w:type="dxa"/>
+            <w:vAlign w:val="center"/>
+          </w:tcPr>
+          <w:p>
+            <w:pPr>
+              <w:jc w:val="center"/>
+              <w:rPr>
+                <w:rFonts w:ascii="amsShilpa" w:hAnsi="amsShilpa"/>
+                <w:sz w:val="180"/>
+                <w:szCs w:val="180"/>
+              </w:rPr>
+            </w:pPr>
+            <w:proofErr w:type="spellStart"/>
+            <w:r>
+              <w:rPr>
+                <w:rFonts w:ascii="amsShilpa" w:hAnsi="amsShilpa"/>
+                <w:sz w:val="180"/>
+                <w:szCs w:val="180"/>
+              </w:rPr>
+              <w:lastRenderedPageBreak/>
+              <w:t>i</w:t>
+            </w:r>
+            <w:proofErr w:type="spellEnd"/>
+          </w:p>
+        </w:tc>
+        <w:tc>
+          <w:tcPr>
+            <w:tcW w:w="3456" w:type="dxa"/>
+            <w:vAlign w:val="center"/>
+          </w:tcPr>
+          <w:p>
+            <w:pPr>
+              <w:jc w:val="center"/>
+              <w:rPr>
+                <w:rFonts w:ascii="amsSupun" w:hAnsi="amsSupun"/>
+                <w:sz w:val="180"/>
+                <w:szCs w:val="180"/>
+              </w:rPr>
+            </w:pPr>
+            <w:proofErr w:type="spellStart"/>
+            <w:r>
+              <w:rPr>
+                <w:rFonts w:ascii="amsSupun" w:hAnsi="amsSupun"/>
+                <w:sz w:val="180"/>
+                <w:szCs w:val="180"/>
+              </w:rPr>
+              <w:t>i</w:t>
+            </w:r>
+            <w:proofErr w:type="spellEnd"/>
+          </w:p>
+        </w:tc>
+        <w:tc>
+          <w:tcPr>
+            <w:tcW w:w="3456" w:type="dxa"/>
+            <w:vAlign w:val="center"/>
+          </w:tcPr>
+          <w:p>
+            <w:pPr>
+              <w:jc w:val="center"/>
+              <w:rPr>
+                <w:rFonts w:ascii="amsSupuni" w:hAnsi="amsSupuni"/>
+                <w:sz w:val="180"/>
+                <w:szCs w:val="180"/>
+              </w:rPr>
+            </w:pPr>
+            <w:proofErr w:type="spellStart"/>
+            <w:r>
+              <w:rPr>
+                <w:rFonts w:ascii="amsSupuni" w:hAnsi="amsSupuni"/>
+                <w:sz w:val="180"/>
+                <w:szCs w:val="180"/>
+              </w:rPr>
+              <w:t>i</w:t>
+            </w:r>
+            <w:proofErr w:type="spellEnd"/>
+          </w:p>
+        </w:tc>
+      </w:tr>
+      <w:tr>
+        <w:trPr>
+          <w:trHeight w:val="1885"/>
+        </w:trPr>
+        <w:tc>
+          <w:tcPr>
+            <w:tcW w:w="3455" w:type="dxa"/>
+            <w:vAlign w:val="center"/>
+          </w:tcPr>
+          <w:p>
+            <w:pPr>
+              <w:jc w:val="center"/>
+              <w:rPr>
+                <w:rFonts w:ascii="amsTharu" w:hAnsi="amsTharu"/>
+                <w:sz w:val="180"/>
+                <w:szCs w:val="180"/>
+              </w:rPr>
+            </w:pPr>
+            <w:proofErr w:type="spellStart"/>
+            <w:r>
+              <w:rPr>
+                <w:rFonts w:ascii="amsTharu" w:hAnsi="amsTharu"/>
+                <w:sz w:val="180"/>
+                <w:szCs w:val="180"/>
+              </w:rPr>
+              <w:t>i</w:t>
+            </w:r>
+            <w:proofErr w:type="spellEnd"/>
+          </w:p>
+        </w:tc>
+        <w:tc>
+          <w:tcPr>
+            <w:tcW w:w="3456" w:type="dxa"/>
+            <w:vAlign w:val="center"/>
+          </w:tcPr>
+          <w:p>
+            <w:pPr>
+              <w:jc w:val="center"/>
+              <w:rPr>
+                <w:rFonts w:ascii="amsSwarna" w:hAnsi="amsSwarna"/>
+                <w:sz w:val="180"/>
+                <w:szCs w:val="180"/>
+              </w:rPr>
+            </w:pPr>
+            <w:proofErr w:type="spellStart"/>
+            <w:r>
+              <w:rPr>
+                <w:rFonts w:ascii="amsSwarna" w:hAnsi="amsSwarna"/>
+                <w:sz w:val="180"/>
+                <w:szCs w:val="180"/>
+              </w:rPr>
+              <w:t>i</w:t>
+            </w:r>
+            <w:proofErr w:type="spellEnd"/>
+          </w:p>
+        </w:tc>
+        <w:tc>
+          <w:tcPr>
+            <w:tcW w:w="3456" w:type="dxa"/>
+            <w:vAlign w:val="center"/>
+          </w:tcPr>
+          <w:p>
+            <w:pPr>
+              <w:jc w:val="center"/>
+              <w:rPr>
+                <w:rFonts w:ascii="Ananda" w:hAnsi="Ananda"/>
+                <w:sz w:val="180"/>
+                <w:szCs w:val="180"/>
+              </w:rPr>
+            </w:pPr>
+            <w:proofErr w:type="spellStart"/>
+            <w:r>
+              <w:rPr>
+                <w:rFonts w:ascii="Ananda" w:hAnsi="Ananda"/>
+                <w:sz w:val="180"/>
+                <w:szCs w:val="180"/>
+              </w:rPr>
+              <w:t>i</w:t>
+            </w:r>
+            <w:proofErr w:type="spellEnd"/>
+          </w:p>
+        </w:tc>
+      </w:tr>
+      <w:tr>
+        <w:trPr>
+          <w:trHeight w:val="1885"/>
+        </w:trPr>
+        <w:tc>
+          <w:tcPr>
+            <w:tcW w:w="3455" w:type="dxa"/>
+            <w:vAlign w:val="center"/>
+          </w:tcPr>
+          <w:p>
+            <w:pPr>
+              <w:jc w:val="center"/>
+              <w:rPr>
+                <w:rFonts w:ascii="Anupama" w:hAnsi="Anupama"/>
+                <w:sz w:val="180"/>
+                <w:szCs w:val="180"/>
+              </w:rPr>
+            </w:pPr>
+            <w:proofErr w:type="spellStart"/>
+            <w:r>
+              <w:rPr>
+                <w:rFonts w:ascii="Anupama" w:hAnsi="Anupama"/>
+                <w:sz w:val="180"/>
+                <w:szCs w:val="180"/>
+              </w:rPr>
+              <w:t>i</w:t>
+            </w:r>
+            <w:proofErr w:type="spellEnd"/>
+          </w:p>
+        </w:tc>
+        <w:tc>
+          <w:tcPr>
+            <w:tcW w:w="3456" w:type="dxa"/>
+            <w:vAlign w:val="center"/>
+          </w:tcPr>
+          <w:p>
+            <w:pPr>
+              <w:jc w:val="center"/>
+              <w:rPr>
+                <w:rFonts w:ascii="Anuradha-PC" w:hAnsi="Anuradha-PC"/>
+                <w:sz w:val="180"/>
+                <w:szCs w:val="180"/>
+              </w:rPr>
+            </w:pPr>
+            <w:proofErr w:type="spellStart"/>
+            <w:r>
+              <w:rPr>
+                <w:rFonts w:ascii="Anuradha-PC" w:hAnsi="Anuradha-PC"/>
+                <w:sz w:val="180"/>
+                <w:szCs w:val="180"/>
+              </w:rPr>
+              <w:t>i</w:t>
+            </w:r>
+            <w:proofErr w:type="spellEnd"/>
+          </w:p>
+        </w:tc>
+        <w:tc>
+          <w:tcPr>
+            <w:tcW w:w="3456" w:type="dxa"/>
+            <w:vAlign w:val="center"/>
+          </w:tcPr>
+          <w:p>
+            <w:pPr>
+              <w:jc w:val="center"/>
+              <w:rPr>
+                <w:rFonts w:ascii="Anuradhapura" w:hAnsi="Anuradhapura"/>
+                <w:sz w:val="180"/>
+                <w:szCs w:val="180"/>
+              </w:rPr>
+            </w:pPr>
+            <w:r>
+              <w:rPr>
+                <w:rFonts w:ascii="Anuradhapura" w:hAnsi="Anuradhapura"/>
+                <w:sz w:val="180"/>
+                <w:szCs w:val="180"/>
+              </w:rPr>
+              <w:t>s</w:t>
+            </w:r>
+          </w:p>
+        </w:tc>
+      </w:tr>
+      <w:tr>
+        <w:trPr>
+          <w:trHeight w:val="1885"/>
+        </w:trPr>
+        <w:tc>
+          <w:tcPr>
+            <w:tcW w:w="3455" w:type="dxa"/>
+            <w:vAlign w:val="center"/>
+          </w:tcPr>
+          <w:p>
+            <w:pPr>
+              <w:jc w:val="center"/>
+              <w:rPr>
+                <w:rFonts w:ascii="Asgiriya" w:hAnsi="Asgiriya"/>
+                <w:sz w:val="180"/>
+                <w:szCs w:val="180"/>
+              </w:rPr>
+            </w:pPr>
+            <w:r>
+              <w:rPr>
+                <w:rFonts w:ascii="Anuradhapura" w:hAnsi="Anuradhapura"/>
+                <w:sz w:val="180"/>
+                <w:szCs w:val="180"/>
+              </w:rPr>
+              <w:t>s</w:t>
+            </w:r>
+          </w:p>
+        </w:tc>
+        <w:tc>
+          <w:tcPr>
+            <w:tcW w:w="3456" w:type="dxa"/>
+            <w:vAlign w:val="center"/>
+          </w:tcPr>
+          <w:p>
+            <w:pPr>
+              <w:jc w:val="center"/>
+              <w:rPr>
+                <w:rFonts w:ascii="Asgiriya" w:hAnsi="Asgiriya"/>
+                <w:sz w:val="180"/>
+                <w:szCs w:val="180"/>
+              </w:rPr>
+            </w:pPr>
+            <w:r>
+              <w:rPr>
+                <w:rFonts w:ascii="Asgiriya" w:hAnsi="Asgiriya"/>
+                <w:sz w:val="180"/>
+                <w:szCs w:val="180"/>
+              </w:rPr>
+              <w:t>s</w:t>
+            </w:r>
+          </w:p>
+        </w:tc>
+        <w:tc>
+          <w:tcPr>
+            <w:tcW w:w="3456" w:type="dxa"/>
+            <w:vAlign w:val="center"/>
+          </w:tcPr>
+          <w:p>
+            <w:pPr>
+              <w:jc w:val="center"/>
+              <w:rPr>
+                <w:rFonts w:ascii="aSinhalaApple" w:hAnsi="aSinhalaApple"/>
+                <w:sz w:val="180"/>
+                <w:szCs w:val="180"/>
+              </w:rPr>
+            </w:pPr>
+            <w:proofErr w:type="spellStart"/>
+            <w:r>
+              <w:rPr>
+                <w:rFonts w:ascii="aSinhalaApple" w:hAnsi="aSinhalaApple"/>
+                <w:sz w:val="180"/>
+                <w:szCs w:val="180"/>
+              </w:rPr>
+              <w:t>i</w:t>
+            </w:r>
+            <w:proofErr w:type="spellEnd"/>
+          </w:p>
+        </w:tc>
+      </w:tr>
+      <w:tr>
+        <w:trPr>
+          <w:trHeight w:val="1885"/>
+        </w:trPr>
+        <w:tc>
+          <w:tcPr>
+            <w:tcW w:w="3455" w:type="dxa"/>
+            <w:vAlign w:val="center"/>
+          </w:tcPr>
+          <w:p>
+            <w:pPr>
+              <w:jc w:val="center"/>
+              <w:rPr>
+                <w:rFonts w:ascii="Astro11" w:hAnsi="Astro11"/>
+                <w:sz w:val="180"/>
+                <w:szCs w:val="180"/>
+              </w:rPr>
+            </w:pPr>
+            <w:proofErr w:type="spellStart"/>
+            <w:r>
+              <w:rPr>
+                <w:rFonts w:ascii="Astro11" w:hAnsi="Astro11"/>
+                <w:sz w:val="180"/>
+                <w:szCs w:val="180"/>
+              </w:rPr>
+              <w:t>i</w:t>
+            </w:r>
+            <w:proofErr w:type="spellEnd"/>
+          </w:p>
+        </w:tc>
+        <w:tc>
+          <w:tcPr>
+            <w:tcW w:w="3456" w:type="dxa"/>
+            <w:vAlign w:val="center"/>
+          </w:tcPr>
+          <w:p>
+            <w:pPr>
+              <w:jc w:val="center"/>
+              <w:rPr>
+                <w:rFonts w:ascii="Bandula" w:hAnsi="Bandula"/>
+                <w:sz w:val="180"/>
+                <w:szCs w:val="180"/>
+              </w:rPr>
+            </w:pPr>
+            <w:proofErr w:type="spellStart"/>
+            <w:r>
+              <w:rPr>
+                <w:rFonts w:ascii="Bandula" w:hAnsi="Bandula"/>
+                <w:sz w:val="180"/>
+                <w:szCs w:val="180"/>
+              </w:rPr>
+              <w:t>i</w:t>
+            </w:r>
+            <w:proofErr w:type="spellEnd"/>
+          </w:p>
+        </w:tc>
+        <w:tc>
+          <w:tcPr>
+            <w:tcW w:w="3456" w:type="dxa"/>
+            <w:vAlign w:val="center"/>
+          </w:tcPr>
+          <w:p>
+            <w:pPr>
+              <w:jc w:val="center"/>
+              <w:rPr>
+                <w:rFonts w:ascii="Br-Hansika." w:hAnsi="Br-Hansika."/>
+                <w:sz w:val="180"/>
+                <w:szCs w:val="180"/>
+              </w:rPr>
+            </w:pPr>
+            <w:proofErr w:type="spellStart"/>
+            <w:r>
+              <w:rPr>
+                <w:rFonts w:ascii="Br-Hansika." w:hAnsi="Br-Hansika."/>
+                <w:sz w:val="180"/>
+                <w:szCs w:val="180"/>
+              </w:rPr>
+              <w:t>i</w:t>
+            </w:r>
+            <w:proofErr w:type="spellEnd"/>
+          </w:p>
+        </w:tc>
+      </w:tr>
+      <w:tr>
+        <w:trPr>
+          <w:trHeight w:val="1885"/>
+        </w:trPr>
+        <w:tc>
+          <w:tcPr>
+            <w:tcW w:w="3455" w:type="dxa"/>
+            <w:vAlign w:val="center"/>
+          </w:tcPr>
+          <w:p>
+            <w:pPr>
+              <w:jc w:val="center"/>
+              <w:rPr>
+                <w:rFonts w:ascii="Br-Ridhma." w:hAnsi="Br-Ridhma."/>
+                <w:sz w:val="180"/>
+                <w:szCs w:val="180"/>
+              </w:rPr>
+            </w:pPr>
+            <w:proofErr w:type="spellStart"/>
+            <w:r>
+              <w:rPr>
+                <w:rFonts w:ascii="Br-Ridhma." w:hAnsi="Br-Ridhma."/>
+                <w:sz w:val="180"/>
+                <w:szCs w:val="180"/>
+              </w:rPr>
+              <w:t>i</w:t>
+            </w:r>
+            <w:proofErr w:type="spellEnd"/>
+          </w:p>
+        </w:tc>
+        <w:tc>
+          <w:tcPr>
+            <w:tcW w:w="3456" w:type="dxa"/>
+            <w:vAlign w:val="center"/>
+          </w:tcPr>
+          <w:p>
+            <w:pPr>
+              <w:jc w:val="center"/>
+              <w:rPr>
+                <w:rFonts w:ascii="Bu_Dadunu" w:hAnsi="Bu_Dadunu"/>
+                <w:sz w:val="180"/>
+                <w:szCs w:val="180"/>
+              </w:rPr>
+            </w:pPr>
+            <w:proofErr w:type="spellStart"/>
+            <w:r>
+              <w:rPr>
+                <w:rFonts w:ascii="Bu_Dadunu" w:hAnsi="Bu_Dadunu"/>
+                <w:sz w:val="180"/>
+                <w:szCs w:val="180"/>
+              </w:rPr>
+              <w:t>i</w:t>
+            </w:r>
+            <w:proofErr w:type="spellEnd"/>
+          </w:p>
+        </w:tc>
+        <w:tc>
+          <w:tcPr>
+            <w:tcW w:w="3456" w:type="dxa"/>
+            <w:vAlign w:val="center"/>
+          </w:tcPr>
+          <w:p>
+            <w:pPr>
+              <w:jc w:val="center"/>
+              <w:rPr>
+                <w:rFonts w:ascii="Bu_Nilmi" w:hAnsi="Bu_Nilmi"/>
+                <w:sz w:val="180"/>
+                <w:szCs w:val="180"/>
+              </w:rPr>
+            </w:pPr>
+            <w:proofErr w:type="spellStart"/>
+            <w:r>
+              <w:rPr>
+                <w:rFonts w:ascii="Bu_Nilmi" w:hAnsi="Bu_Nilmi"/>
+                <w:sz w:val="180"/>
+                <w:szCs w:val="180"/>
+              </w:rPr>
+              <w:t>i</w:t>
+            </w:r>
+            <w:proofErr w:type="spellEnd"/>
+          </w:p>
+        </w:tc>
+      </w:tr>
+      <w:tr>
+        <w:trPr>
+          <w:trHeight w:val="1885"/>
+        </w:trPr>
+        <w:tc>
+          <w:tcPr>
+            <w:tcW w:w="3455" w:type="dxa"/>
+            <w:vAlign w:val="center"/>
+          </w:tcPr>
+          <w:p>
+            <w:pPr>
+              <w:jc w:val="center"/>
+              <w:rPr>
+                <w:rFonts w:ascii="Bu_Nisansala" w:hAnsi="Bu_Nisansala"/>
+                <w:sz w:val="180"/>
+                <w:szCs w:val="180"/>
+              </w:rPr>
+            </w:pPr>
+            <w:proofErr w:type="spellStart"/>
+            <w:r>
+              <w:rPr>
+                <w:rFonts w:ascii="Bu_Nisansala" w:hAnsi="Bu_Nisansala"/>
+                <w:sz w:val="180"/>
+                <w:szCs w:val="180"/>
+              </w:rPr>
+              <w:lastRenderedPageBreak/>
+              <w:t>i</w:t>
+            </w:r>
+            <w:proofErr w:type="spellEnd"/>
+          </w:p>
+        </w:tc>
+        <w:tc>
+          <w:tcPr>
+            <w:tcW w:w="3456" w:type="dxa"/>
+            <w:vAlign w:val="center"/>
+          </w:tcPr>
+          <w:p>
+            <w:pPr>
+              <w:jc w:val="center"/>
+              <w:rPr>
+                <w:rFonts w:ascii="Bu_Nisha" w:hAnsi="Bu_Nisha"/>
+                <w:sz w:val="180"/>
+                <w:szCs w:val="180"/>
+              </w:rPr>
+            </w:pPr>
+            <w:proofErr w:type="spellStart"/>
+            <w:r>
+              <w:rPr>
+                <w:rFonts w:ascii="Bu_Nisha" w:hAnsi="Bu_Nisha"/>
+                <w:sz w:val="180"/>
+                <w:szCs w:val="180"/>
+              </w:rPr>
+              <w:t>i</w:t>
+            </w:r>
+            <w:proofErr w:type="spellEnd"/>
+          </w:p>
+        </w:tc>
+        <w:tc>
+          <w:tcPr>
+            <w:tcW w:w="3456" w:type="dxa"/>
+            <w:vAlign w:val="center"/>
+          </w:tcPr>
+          <w:p>
+            <w:pPr>
+              <w:jc w:val="center"/>
+              <w:rPr>
+                <w:rFonts w:ascii="CHAMARA" w:hAnsi="CHAMARA"/>
+                <w:sz w:val="180"/>
+                <w:szCs w:val="180"/>
+              </w:rPr>
+            </w:pPr>
+            <w:bookmarkStart w:id="0" w:name="_GoBack"/>
+            <w:proofErr w:type="spellStart"/>
+            <w:r>
+              <w:rPr>
+                <w:rFonts w:ascii="CHAMARA" w:hAnsi="CHAMARA"/>
+                <w:sz w:val="180"/>
+                <w:szCs w:val="180"/>
+              </w:rPr>
+              <w:t>i</w:t>
+            </w:r>
+            <w:bookmarkEnd w:id="0"/>
+            <w:proofErr w:type="spellEnd"/>
+          </w:p>
+        </w:tc>
+      </w:tr>
     </w:tbl>
     <w:p>
       <w:pPr>
-        <w:jc w:val="center"/>
         <w:rPr>
           <w:sz w:val="180"/>
           <w:szCs w:val="180"/>

</xml_diff>